<commit_message>
Fixed t.test P value interpretation statement
</commit_message>
<xml_diff>
--- a/fabian_portfolio.docx
+++ b/fabian_portfolio.docx
@@ -389,7 +389,6 @@
                 <w:bCs/>
                 <w:noProof/>
                 <w:color w:val="156082" w:themeColor="accent1"/>
-                <w:kern w:val="0"/>
               </w:rPr>
               <mc:AlternateContent>
                 <mc:Choice Requires="wpi">
@@ -519,7 +518,6 @@
                 <w:bCs/>
                 <w:noProof/>
                 <w:color w:val="156082" w:themeColor="accent1"/>
-                <w:kern w:val="0"/>
               </w:rPr>
               <mc:AlternateContent>
                 <mc:Choice Requires="wpi">
@@ -630,7 +628,6 @@
                 <w:bCs/>
                 <w:noProof/>
                 <w:color w:val="156082" w:themeColor="accent1"/>
-                <w:kern w:val="0"/>
               </w:rPr>
               <mc:AlternateContent>
                 <mc:Choice Requires="wpi">
@@ -1190,28 +1187,7 @@
         <w:t xml:space="preserve"> I this portfolio I applied the statistical methods; </w:t>
       </w:r>
       <w:r>
-        <w:t>t-test</w:t>
-      </w:r>
-      <w:r>
-        <w:t xml:space="preserve">, </w:t>
-      </w:r>
-      <w:r>
-        <w:t>Linear regression</w:t>
-      </w:r>
-      <w:r>
-        <w:t xml:space="preserve">, </w:t>
-      </w:r>
-      <w:r>
-        <w:t>Fisher's exact test</w:t>
-      </w:r>
-      <w:r>
-        <w:t xml:space="preserve"> and the </w:t>
-      </w:r>
-      <w:r>
-        <w:t>A log-likelihood/support function</w:t>
-      </w:r>
-      <w:r>
-        <w:t xml:space="preserve"> to analyze and draw supported conclusions from my data.</w:t>
+        <w:t>t-test, Linear regression, Fisher's exact test and the A log-likelihood/support function to analyze and draw supported conclusions from my data.</w:t>
       </w:r>
     </w:p>
     <w:p>
@@ -2012,7 +1988,7 @@
         <w:t>Statistical interpretation</w:t>
       </w:r>
       <w:r>
-        <w:t>: P-value &lt; 0.05, hence we fail to reject the null hypothesis. This affirms the alternate hypothesis that my body weight decreased.</w:t>
+        <w:t>: P-value &lt; 0.05, hence we reject the null hypothesis. This affirms the alternate hypothesis that my body weight decreased.</w:t>
       </w:r>
       <w:r>
         <w:br/>
@@ -3828,6 +3804,9 @@
             </m:sub>
           </m:sSub>
           <m:r>
+            <m:rPr>
+              <m:sty m:val="p"/>
+            </m:rPr>
             <w:br/>
           </m:r>
         </m:oMath>

</xml_diff>